<commit_message>
Updated Non-Functional Requirements List in documentation
</commit_message>
<xml_diff>
--- a/documentation/Group 1 Project Non-Functional Requirements List (Iteration 2).docx
+++ b/documentation/Group 1 Project Non-Functional Requirements List (Iteration 2).docx
@@ -77,7 +77,27 @@
             <w:sz w:val="28"/>
             <w:szCs w:val="28"/>
           </w:rPr>
-          <w:t>https://github.com/djgamekid/GDP-Group-I-bearcatmanager/wiki/Non%E2%80%90Functional-Requirements-List-(Iteration-2)</w:t>
+          <w:t>https://github.com/djgamekid/GDP-Group-I-bearcatmanager/wiki/Non%E2%80%9</w:t>
+        </w:r>
+        <w:r>
+          <w:rPr>
+            <w:rStyle w:val="Hyperlink"/>
+            <w:b/>
+            <w:bCs/>
+            <w:sz w:val="28"/>
+            <w:szCs w:val="28"/>
+          </w:rPr>
+          <w:t>0</w:t>
+        </w:r>
+        <w:r>
+          <w:rPr>
+            <w:rStyle w:val="Hyperlink"/>
+            <w:b/>
+            <w:bCs/>
+            <w:sz w:val="28"/>
+            <w:szCs w:val="28"/>
+          </w:rPr>
+          <w:t>Functional-Requirements-List-(Iteration-2)</w:t>
         </w:r>
       </w:hyperlink>
       <w:r>
@@ -218,32 +238,425 @@
         <w:rPr>
           <w:b/>
           <w:bCs/>
-          <w:sz w:val="28"/>
-          <w:szCs w:val="28"/>
-        </w:rPr>
-      </w:pPr>
-      <w:r>
-        <w:rPr>
-          <w:b/>
-          <w:bCs/>
-          <w:sz w:val="28"/>
-          <w:szCs w:val="28"/>
-        </w:rPr>
-        <w:t>Non-Functional Requirements List:</w:t>
-      </w:r>
-    </w:p>
-    <w:p>
-      <w:pPr>
-        <w:spacing w:line="360" w:lineRule="auto"/>
-        <w:rPr>
-          <w:b/>
-          <w:bCs/>
-          <w:sz w:val="28"/>
-          <w:szCs w:val="28"/>
-        </w:rPr>
-      </w:pPr>
-    </w:p>
-    <w:p/>
+          <w:sz w:val="36"/>
+          <w:szCs w:val="36"/>
+        </w:rPr>
+      </w:pPr>
+      <w:r>
+        <w:rPr>
+          <w:b/>
+          <w:bCs/>
+          <w:sz w:val="36"/>
+          <w:szCs w:val="36"/>
+        </w:rPr>
+        <w:t>Non-Functional Requirements</w:t>
+      </w:r>
+      <w:r>
+        <w:rPr>
+          <w:b/>
+          <w:bCs/>
+          <w:sz w:val="36"/>
+          <w:szCs w:val="36"/>
+        </w:rPr>
+        <w:t xml:space="preserve"> List:</w:t>
+      </w:r>
+    </w:p>
+    <w:p>
+      <w:pPr>
+        <w:spacing w:line="360" w:lineRule="auto"/>
+        <w:rPr>
+          <w:b/>
+          <w:bCs/>
+          <w:sz w:val="28"/>
+          <w:szCs w:val="28"/>
+        </w:rPr>
+      </w:pPr>
+      <w:r>
+        <w:rPr>
+          <w:b/>
+          <w:bCs/>
+          <w:sz w:val="28"/>
+          <w:szCs w:val="28"/>
+        </w:rPr>
+        <w:t>Security</w:t>
+      </w:r>
+    </w:p>
+    <w:p>
+      <w:pPr>
+        <w:pStyle w:val="ListParagraph"/>
+        <w:numPr>
+          <w:ilvl w:val="0"/>
+          <w:numId w:val="5"/>
+        </w:numPr>
+        <w:spacing w:line="360" w:lineRule="auto"/>
+      </w:pPr>
+      <w:r>
+        <w:t>Encryption: All login information will be encrypted in the database, ensuring user credentials are secure and inaccessible to unauthorized personnel.</w:t>
+      </w:r>
+    </w:p>
+    <w:p>
+      <w:pPr>
+        <w:pStyle w:val="ListParagraph"/>
+        <w:numPr>
+          <w:ilvl w:val="0"/>
+          <w:numId w:val="5"/>
+        </w:numPr>
+        <w:spacing w:line="360" w:lineRule="auto"/>
+      </w:pPr>
+      <w:r>
+        <w:t>Two-Factor Authentication (2FA): Email-based 2FA will be implemented to provide an additional layer of security, verifying user identity through a secondary method.</w:t>
+      </w:r>
+    </w:p>
+    <w:p>
+      <w:pPr>
+        <w:pStyle w:val="ListParagraph"/>
+        <w:numPr>
+          <w:ilvl w:val="0"/>
+          <w:numId w:val="5"/>
+        </w:numPr>
+        <w:spacing w:line="360" w:lineRule="auto"/>
+      </w:pPr>
+      <w:r>
+        <w:t>Access Control: The database will have restricted permissions, ensuring only authorized users can access sensitive information.</w:t>
+      </w:r>
+    </w:p>
+    <w:p>
+      <w:pPr>
+        <w:spacing w:line="360" w:lineRule="auto"/>
+        <w:rPr>
+          <w:b/>
+          <w:bCs/>
+          <w:sz w:val="28"/>
+          <w:szCs w:val="28"/>
+        </w:rPr>
+      </w:pPr>
+      <w:r>
+        <w:rPr>
+          <w:b/>
+          <w:bCs/>
+          <w:sz w:val="28"/>
+          <w:szCs w:val="28"/>
+        </w:rPr>
+        <w:t>Scalability</w:t>
+      </w:r>
+    </w:p>
+    <w:p>
+      <w:pPr>
+        <w:pStyle w:val="ListParagraph"/>
+        <w:numPr>
+          <w:ilvl w:val="0"/>
+          <w:numId w:val="6"/>
+        </w:numPr>
+        <w:spacing w:line="360" w:lineRule="auto"/>
+      </w:pPr>
+      <w:r>
+        <w:t>Event Archiving: The system will maintain an archive of past events, enabling easy reintroduction of recurring events.</w:t>
+      </w:r>
+    </w:p>
+    <w:p>
+      <w:pPr>
+        <w:pStyle w:val="ListParagraph"/>
+        <w:numPr>
+          <w:ilvl w:val="0"/>
+          <w:numId w:val="6"/>
+        </w:numPr>
+        <w:spacing w:line="360" w:lineRule="auto"/>
+      </w:pPr>
+      <w:r>
+        <w:t>User Notification: The system will be capable of notifying all users about new potential events, accommodating an increasing number of users without performance degradation.</w:t>
+      </w:r>
+    </w:p>
+    <w:p>
+      <w:pPr>
+        <w:spacing w:line="360" w:lineRule="auto"/>
+        <w:rPr>
+          <w:b/>
+          <w:bCs/>
+          <w:sz w:val="28"/>
+          <w:szCs w:val="28"/>
+        </w:rPr>
+      </w:pPr>
+      <w:r>
+        <w:rPr>
+          <w:b/>
+          <w:bCs/>
+          <w:sz w:val="28"/>
+          <w:szCs w:val="28"/>
+        </w:rPr>
+        <w:t>Usability</w:t>
+      </w:r>
+    </w:p>
+    <w:p>
+      <w:pPr>
+        <w:pStyle w:val="ListParagraph"/>
+        <w:numPr>
+          <w:ilvl w:val="0"/>
+          <w:numId w:val="7"/>
+        </w:numPr>
+        <w:spacing w:line="360" w:lineRule="auto"/>
+      </w:pPr>
+      <w:r>
+        <w:lastRenderedPageBreak/>
+        <w:t>Simplistic Structure: The website's design will be straightforward and user-friendly, allowing easy navigation across different pages.</w:t>
+      </w:r>
+    </w:p>
+    <w:p>
+      <w:pPr>
+        <w:pStyle w:val="ListParagraph"/>
+        <w:numPr>
+          <w:ilvl w:val="0"/>
+          <w:numId w:val="7"/>
+        </w:numPr>
+        <w:spacing w:line="360" w:lineRule="auto"/>
+      </w:pPr>
+      <w:r>
+        <w:t>Interactive Design: Users will experience fluid navigation through the site, aided by interactive buttons and small animations.</w:t>
+      </w:r>
+    </w:p>
+    <w:p>
+      <w:pPr>
+        <w:spacing w:line="360" w:lineRule="auto"/>
+        <w:rPr>
+          <w:b/>
+          <w:bCs/>
+          <w:sz w:val="28"/>
+          <w:szCs w:val="28"/>
+        </w:rPr>
+      </w:pPr>
+      <w:r>
+        <w:rPr>
+          <w:b/>
+          <w:bCs/>
+          <w:sz w:val="28"/>
+          <w:szCs w:val="28"/>
+        </w:rPr>
+        <w:t>Performance</w:t>
+      </w:r>
+    </w:p>
+    <w:p>
+      <w:pPr>
+        <w:pStyle w:val="ListParagraph"/>
+        <w:numPr>
+          <w:ilvl w:val="0"/>
+          <w:numId w:val="8"/>
+        </w:numPr>
+        <w:spacing w:line="360" w:lineRule="auto"/>
+      </w:pPr>
+      <w:r>
+        <w:t>Real-Time Synchronization: The system will synchronize data in real-time, ensuring that any changes made by users or admins are immediately reflected.</w:t>
+      </w:r>
+    </w:p>
+    <w:p>
+      <w:pPr>
+        <w:pStyle w:val="ListParagraph"/>
+        <w:numPr>
+          <w:ilvl w:val="0"/>
+          <w:numId w:val="8"/>
+        </w:numPr>
+        <w:spacing w:line="360" w:lineRule="auto"/>
+      </w:pPr>
+      <w:r>
+        <w:t>Concurrent Handling: The site will be optimized to handle multiple user requests simultaneously, ensuring smooth performance under load.</w:t>
+      </w:r>
+    </w:p>
+    <w:p>
+      <w:pPr>
+        <w:spacing w:line="360" w:lineRule="auto"/>
+        <w:rPr>
+          <w:b/>
+          <w:bCs/>
+          <w:sz w:val="28"/>
+          <w:szCs w:val="28"/>
+        </w:rPr>
+      </w:pPr>
+      <w:r>
+        <w:rPr>
+          <w:b/>
+          <w:bCs/>
+          <w:sz w:val="28"/>
+          <w:szCs w:val="28"/>
+        </w:rPr>
+        <w:t>Interoperability</w:t>
+      </w:r>
+    </w:p>
+    <w:p>
+      <w:pPr>
+        <w:pStyle w:val="ListParagraph"/>
+        <w:numPr>
+          <w:ilvl w:val="0"/>
+          <w:numId w:val="9"/>
+        </w:numPr>
+        <w:spacing w:line="360" w:lineRule="auto"/>
+      </w:pPr>
+      <w:r>
+        <w:t>Data Format Support: The system will support common data formats (e.g., JSON, XML, CSV), facilitating seamless data exchange with other systems.</w:t>
+      </w:r>
+    </w:p>
+    <w:p>
+      <w:pPr>
+        <w:pStyle w:val="ListParagraph"/>
+        <w:numPr>
+          <w:ilvl w:val="0"/>
+          <w:numId w:val="9"/>
+        </w:numPr>
+        <w:spacing w:line="360" w:lineRule="auto"/>
+      </w:pPr>
+      <w:r>
+        <w:t>RESTful APIs: APIs will adhere to RESTful standards, ensuring efficient interaction with external systems.</w:t>
+      </w:r>
+    </w:p>
+    <w:p>
+      <w:pPr>
+        <w:pStyle w:val="ListParagraph"/>
+        <w:numPr>
+          <w:ilvl w:val="0"/>
+          <w:numId w:val="9"/>
+        </w:numPr>
+        <w:spacing w:line="360" w:lineRule="auto"/>
+      </w:pPr>
+      <w:r>
+        <w:t>Secure Authentication: The system will support OAuth 2.0 or equivalent secure authentication methods for safe integration with third-party systems.</w:t>
+      </w:r>
+    </w:p>
+    <w:p>
+      <w:pPr>
+        <w:spacing w:line="360" w:lineRule="auto"/>
+        <w:rPr>
+          <w:b/>
+          <w:bCs/>
+          <w:sz w:val="28"/>
+          <w:szCs w:val="28"/>
+        </w:rPr>
+      </w:pPr>
+      <w:r>
+        <w:rPr>
+          <w:b/>
+          <w:bCs/>
+          <w:sz w:val="28"/>
+          <w:szCs w:val="28"/>
+        </w:rPr>
+        <w:t>Portability</w:t>
+      </w:r>
+    </w:p>
+    <w:p>
+      <w:pPr>
+        <w:pStyle w:val="ListParagraph"/>
+        <w:numPr>
+          <w:ilvl w:val="0"/>
+          <w:numId w:val="10"/>
+        </w:numPr>
+        <w:spacing w:line="360" w:lineRule="auto"/>
+      </w:pPr>
+      <w:r>
+        <w:t>Platform Independence: The system will be designed to run on various operating systems, including Windows, Linux, and macOS.</w:t>
+      </w:r>
+    </w:p>
+    <w:p>
+      <w:pPr>
+        <w:pStyle w:val="ListParagraph"/>
+        <w:numPr>
+          <w:ilvl w:val="0"/>
+          <w:numId w:val="10"/>
+        </w:numPr>
+        <w:spacing w:line="360" w:lineRule="auto"/>
+      </w:pPr>
+      <w:r>
+        <w:t>Deployment Flexibility: The system will be deployable across different environments, such as on-premises servers, cloud platforms (e.g., AWS, Azure), and hybrid cloud environments.</w:t>
+      </w:r>
+    </w:p>
+    <w:p>
+      <w:pPr>
+        <w:pStyle w:val="ListParagraph"/>
+        <w:numPr>
+          <w:ilvl w:val="0"/>
+          <w:numId w:val="10"/>
+        </w:numPr>
+        <w:spacing w:line="360" w:lineRule="auto"/>
+      </w:pPr>
+      <w:r>
+        <w:t>Containerization: Deployment via containerized solutions (e.g., Docker) will be supported to ensure consistency across development, testing, and production environments.</w:t>
+      </w:r>
+    </w:p>
+    <w:p>
+      <w:pPr>
+        <w:spacing w:line="360" w:lineRule="auto"/>
+        <w:rPr>
+          <w:b/>
+          <w:bCs/>
+          <w:sz w:val="28"/>
+          <w:szCs w:val="28"/>
+        </w:rPr>
+      </w:pPr>
+      <w:r>
+        <w:rPr>
+          <w:b/>
+          <w:bCs/>
+          <w:sz w:val="28"/>
+          <w:szCs w:val="28"/>
+        </w:rPr>
+        <w:t>Stability</w:t>
+      </w:r>
+    </w:p>
+    <w:p>
+      <w:pPr>
+        <w:pStyle w:val="ListParagraph"/>
+        <w:numPr>
+          <w:ilvl w:val="0"/>
+          <w:numId w:val="11"/>
+        </w:numPr>
+        <w:spacing w:line="360" w:lineRule="auto"/>
+      </w:pPr>
+      <w:r>
+        <w:lastRenderedPageBreak/>
+        <w:t>Error Handling: The system will include robust error handling to maintain stability and prevent crashes during unexpected situations.</w:t>
+      </w:r>
+    </w:p>
+    <w:p>
+      <w:pPr>
+        <w:spacing w:line="360" w:lineRule="auto"/>
+        <w:rPr>
+          <w:b/>
+          <w:bCs/>
+          <w:sz w:val="28"/>
+          <w:szCs w:val="28"/>
+        </w:rPr>
+      </w:pPr>
+      <w:r>
+        <w:rPr>
+          <w:b/>
+          <w:bCs/>
+          <w:sz w:val="28"/>
+          <w:szCs w:val="28"/>
+        </w:rPr>
+        <w:t>Maintainability</w:t>
+      </w:r>
+    </w:p>
+    <w:p>
+      <w:pPr>
+        <w:pStyle w:val="ListParagraph"/>
+        <w:numPr>
+          <w:ilvl w:val="0"/>
+          <w:numId w:val="12"/>
+        </w:numPr>
+        <w:spacing w:line="360" w:lineRule="auto"/>
+      </w:pPr>
+      <w:r>
+        <w:t>Code Documentation: Comprehensive documentation will be maintained for the codebase, facilitating easier updates and modifications.</w:t>
+      </w:r>
+    </w:p>
+    <w:p>
+      <w:pPr>
+        <w:pStyle w:val="ListParagraph"/>
+        <w:numPr>
+          <w:ilvl w:val="0"/>
+          <w:numId w:val="12"/>
+        </w:numPr>
+        <w:spacing w:line="360" w:lineRule="auto"/>
+      </w:pPr>
+      <w:r>
+        <w:t>Modular Design: The system will have a modular design, allowing individual components to be updated or replaced without affecting the entire system.</w:t>
+      </w:r>
+    </w:p>
     <w:sectPr>
       <w:pgSz w:w="12240" w:h="15840"/>
       <w:pgMar w:top="1440" w:right="1440" w:bottom="1440" w:left="1440" w:header="720" w:footer="720" w:gutter="0"/>
@@ -343,6 +756,264 @@
     </w:lvl>
   </w:abstractNum>
   <w:abstractNum w:abstractNumId="1" w15:restartNumberingAfterBreak="0">
+    <w:nsid w:val="07E163B3"/>
+    <w:multiLevelType w:val="hybridMultilevel"/>
+    <w:tmpl w:val="1B68DC68"/>
+    <w:lvl w:ilvl="0" w:tplc="0409000F">
+      <w:start w:val="1"/>
+      <w:numFmt w:val="decimal"/>
+      <w:lvlText w:val="%1."/>
+      <w:lvlJc w:val="left"/>
+      <w:pPr>
+        <w:ind w:left="720" w:hanging="360"/>
+      </w:pPr>
+    </w:lvl>
+    <w:lvl w:ilvl="1" w:tplc="04090019" w:tentative="1">
+      <w:start w:val="1"/>
+      <w:numFmt w:val="lowerLetter"/>
+      <w:lvlText w:val="%2."/>
+      <w:lvlJc w:val="left"/>
+      <w:pPr>
+        <w:ind w:left="1440" w:hanging="360"/>
+      </w:pPr>
+    </w:lvl>
+    <w:lvl w:ilvl="2" w:tplc="0409001B" w:tentative="1">
+      <w:start w:val="1"/>
+      <w:numFmt w:val="lowerRoman"/>
+      <w:lvlText w:val="%3."/>
+      <w:lvlJc w:val="right"/>
+      <w:pPr>
+        <w:ind w:left="2160" w:hanging="180"/>
+      </w:pPr>
+    </w:lvl>
+    <w:lvl w:ilvl="3" w:tplc="0409000F" w:tentative="1">
+      <w:start w:val="1"/>
+      <w:numFmt w:val="decimal"/>
+      <w:lvlText w:val="%4."/>
+      <w:lvlJc w:val="left"/>
+      <w:pPr>
+        <w:ind w:left="2880" w:hanging="360"/>
+      </w:pPr>
+    </w:lvl>
+    <w:lvl w:ilvl="4" w:tplc="04090019" w:tentative="1">
+      <w:start w:val="1"/>
+      <w:numFmt w:val="lowerLetter"/>
+      <w:lvlText w:val="%5."/>
+      <w:lvlJc w:val="left"/>
+      <w:pPr>
+        <w:ind w:left="3600" w:hanging="360"/>
+      </w:pPr>
+    </w:lvl>
+    <w:lvl w:ilvl="5" w:tplc="0409001B" w:tentative="1">
+      <w:start w:val="1"/>
+      <w:numFmt w:val="lowerRoman"/>
+      <w:lvlText w:val="%6."/>
+      <w:lvlJc w:val="right"/>
+      <w:pPr>
+        <w:ind w:left="4320" w:hanging="180"/>
+      </w:pPr>
+    </w:lvl>
+    <w:lvl w:ilvl="6" w:tplc="0409000F" w:tentative="1">
+      <w:start w:val="1"/>
+      <w:numFmt w:val="decimal"/>
+      <w:lvlText w:val="%7."/>
+      <w:lvlJc w:val="left"/>
+      <w:pPr>
+        <w:ind w:left="5040" w:hanging="360"/>
+      </w:pPr>
+    </w:lvl>
+    <w:lvl w:ilvl="7" w:tplc="04090019" w:tentative="1">
+      <w:start w:val="1"/>
+      <w:numFmt w:val="lowerLetter"/>
+      <w:lvlText w:val="%8."/>
+      <w:lvlJc w:val="left"/>
+      <w:pPr>
+        <w:ind w:left="5760" w:hanging="360"/>
+      </w:pPr>
+    </w:lvl>
+    <w:lvl w:ilvl="8" w:tplc="0409001B" w:tentative="1">
+      <w:start w:val="1"/>
+      <w:numFmt w:val="lowerRoman"/>
+      <w:lvlText w:val="%9."/>
+      <w:lvlJc w:val="right"/>
+      <w:pPr>
+        <w:ind w:left="6480" w:hanging="180"/>
+      </w:pPr>
+    </w:lvl>
+  </w:abstractNum>
+  <w:abstractNum w:abstractNumId="2" w15:restartNumberingAfterBreak="0">
+    <w:nsid w:val="108E51EF"/>
+    <w:multiLevelType w:val="hybridMultilevel"/>
+    <w:tmpl w:val="2062BB5E"/>
+    <w:lvl w:ilvl="0" w:tplc="0409000F">
+      <w:start w:val="1"/>
+      <w:numFmt w:val="decimal"/>
+      <w:lvlText w:val="%1."/>
+      <w:lvlJc w:val="left"/>
+      <w:pPr>
+        <w:ind w:left="720" w:hanging="360"/>
+      </w:pPr>
+    </w:lvl>
+    <w:lvl w:ilvl="1" w:tplc="04090019" w:tentative="1">
+      <w:start w:val="1"/>
+      <w:numFmt w:val="lowerLetter"/>
+      <w:lvlText w:val="%2."/>
+      <w:lvlJc w:val="left"/>
+      <w:pPr>
+        <w:ind w:left="1440" w:hanging="360"/>
+      </w:pPr>
+    </w:lvl>
+    <w:lvl w:ilvl="2" w:tplc="0409001B" w:tentative="1">
+      <w:start w:val="1"/>
+      <w:numFmt w:val="lowerRoman"/>
+      <w:lvlText w:val="%3."/>
+      <w:lvlJc w:val="right"/>
+      <w:pPr>
+        <w:ind w:left="2160" w:hanging="180"/>
+      </w:pPr>
+    </w:lvl>
+    <w:lvl w:ilvl="3" w:tplc="0409000F" w:tentative="1">
+      <w:start w:val="1"/>
+      <w:numFmt w:val="decimal"/>
+      <w:lvlText w:val="%4."/>
+      <w:lvlJc w:val="left"/>
+      <w:pPr>
+        <w:ind w:left="2880" w:hanging="360"/>
+      </w:pPr>
+    </w:lvl>
+    <w:lvl w:ilvl="4" w:tplc="04090019" w:tentative="1">
+      <w:start w:val="1"/>
+      <w:numFmt w:val="lowerLetter"/>
+      <w:lvlText w:val="%5."/>
+      <w:lvlJc w:val="left"/>
+      <w:pPr>
+        <w:ind w:left="3600" w:hanging="360"/>
+      </w:pPr>
+    </w:lvl>
+    <w:lvl w:ilvl="5" w:tplc="0409001B" w:tentative="1">
+      <w:start w:val="1"/>
+      <w:numFmt w:val="lowerRoman"/>
+      <w:lvlText w:val="%6."/>
+      <w:lvlJc w:val="right"/>
+      <w:pPr>
+        <w:ind w:left="4320" w:hanging="180"/>
+      </w:pPr>
+    </w:lvl>
+    <w:lvl w:ilvl="6" w:tplc="0409000F" w:tentative="1">
+      <w:start w:val="1"/>
+      <w:numFmt w:val="decimal"/>
+      <w:lvlText w:val="%7."/>
+      <w:lvlJc w:val="left"/>
+      <w:pPr>
+        <w:ind w:left="5040" w:hanging="360"/>
+      </w:pPr>
+    </w:lvl>
+    <w:lvl w:ilvl="7" w:tplc="04090019" w:tentative="1">
+      <w:start w:val="1"/>
+      <w:numFmt w:val="lowerLetter"/>
+      <w:lvlText w:val="%8."/>
+      <w:lvlJc w:val="left"/>
+      <w:pPr>
+        <w:ind w:left="5760" w:hanging="360"/>
+      </w:pPr>
+    </w:lvl>
+    <w:lvl w:ilvl="8" w:tplc="0409001B" w:tentative="1">
+      <w:start w:val="1"/>
+      <w:numFmt w:val="lowerRoman"/>
+      <w:lvlText w:val="%9."/>
+      <w:lvlJc w:val="right"/>
+      <w:pPr>
+        <w:ind w:left="6480" w:hanging="180"/>
+      </w:pPr>
+    </w:lvl>
+  </w:abstractNum>
+  <w:abstractNum w:abstractNumId="3" w15:restartNumberingAfterBreak="0">
+    <w:nsid w:val="1DDC3571"/>
+    <w:multiLevelType w:val="hybridMultilevel"/>
+    <w:tmpl w:val="CEE82E30"/>
+    <w:lvl w:ilvl="0" w:tplc="0409000F">
+      <w:start w:val="1"/>
+      <w:numFmt w:val="decimal"/>
+      <w:lvlText w:val="%1."/>
+      <w:lvlJc w:val="left"/>
+      <w:pPr>
+        <w:ind w:left="720" w:hanging="360"/>
+      </w:pPr>
+    </w:lvl>
+    <w:lvl w:ilvl="1" w:tplc="04090019" w:tentative="1">
+      <w:start w:val="1"/>
+      <w:numFmt w:val="lowerLetter"/>
+      <w:lvlText w:val="%2."/>
+      <w:lvlJc w:val="left"/>
+      <w:pPr>
+        <w:ind w:left="1440" w:hanging="360"/>
+      </w:pPr>
+    </w:lvl>
+    <w:lvl w:ilvl="2" w:tplc="0409001B" w:tentative="1">
+      <w:start w:val="1"/>
+      <w:numFmt w:val="lowerRoman"/>
+      <w:lvlText w:val="%3."/>
+      <w:lvlJc w:val="right"/>
+      <w:pPr>
+        <w:ind w:left="2160" w:hanging="180"/>
+      </w:pPr>
+    </w:lvl>
+    <w:lvl w:ilvl="3" w:tplc="0409000F" w:tentative="1">
+      <w:start w:val="1"/>
+      <w:numFmt w:val="decimal"/>
+      <w:lvlText w:val="%4."/>
+      <w:lvlJc w:val="left"/>
+      <w:pPr>
+        <w:ind w:left="2880" w:hanging="360"/>
+      </w:pPr>
+    </w:lvl>
+    <w:lvl w:ilvl="4" w:tplc="04090019" w:tentative="1">
+      <w:start w:val="1"/>
+      <w:numFmt w:val="lowerLetter"/>
+      <w:lvlText w:val="%5."/>
+      <w:lvlJc w:val="left"/>
+      <w:pPr>
+        <w:ind w:left="3600" w:hanging="360"/>
+      </w:pPr>
+    </w:lvl>
+    <w:lvl w:ilvl="5" w:tplc="0409001B" w:tentative="1">
+      <w:start w:val="1"/>
+      <w:numFmt w:val="lowerRoman"/>
+      <w:lvlText w:val="%6."/>
+      <w:lvlJc w:val="right"/>
+      <w:pPr>
+        <w:ind w:left="4320" w:hanging="180"/>
+      </w:pPr>
+    </w:lvl>
+    <w:lvl w:ilvl="6" w:tplc="0409000F" w:tentative="1">
+      <w:start w:val="1"/>
+      <w:numFmt w:val="decimal"/>
+      <w:lvlText w:val="%7."/>
+      <w:lvlJc w:val="left"/>
+      <w:pPr>
+        <w:ind w:left="5040" w:hanging="360"/>
+      </w:pPr>
+    </w:lvl>
+    <w:lvl w:ilvl="7" w:tplc="04090019" w:tentative="1">
+      <w:start w:val="1"/>
+      <w:numFmt w:val="lowerLetter"/>
+      <w:lvlText w:val="%8."/>
+      <w:lvlJc w:val="left"/>
+      <w:pPr>
+        <w:ind w:left="5760" w:hanging="360"/>
+      </w:pPr>
+    </w:lvl>
+    <w:lvl w:ilvl="8" w:tplc="0409001B" w:tentative="1">
+      <w:start w:val="1"/>
+      <w:numFmt w:val="lowerRoman"/>
+      <w:lvlText w:val="%9."/>
+      <w:lvlJc w:val="right"/>
+      <w:pPr>
+        <w:ind w:left="6480" w:hanging="180"/>
+      </w:pPr>
+    </w:lvl>
+  </w:abstractNum>
+  <w:abstractNum w:abstractNumId="4" w15:restartNumberingAfterBreak="0">
     <w:nsid w:val="24284958"/>
     <w:multiLevelType w:val="hybridMultilevel"/>
     <w:tmpl w:val="284E8946"/>
@@ -428,7 +1099,206 @@
       </w:pPr>
     </w:lvl>
   </w:abstractNum>
-  <w:abstractNum w:abstractNumId="2" w15:restartNumberingAfterBreak="0">
+  <w:abstractNum w:abstractNumId="5" w15:restartNumberingAfterBreak="0">
+    <w:nsid w:val="29097DB0"/>
+    <w:multiLevelType w:val="hybridMultilevel"/>
+    <w:tmpl w:val="292625EE"/>
+    <w:lvl w:ilvl="0" w:tplc="0409000F">
+      <w:start w:val="1"/>
+      <w:numFmt w:val="decimal"/>
+      <w:lvlText w:val="%1."/>
+      <w:lvlJc w:val="left"/>
+      <w:pPr>
+        <w:ind w:left="720" w:hanging="360"/>
+      </w:pPr>
+    </w:lvl>
+    <w:lvl w:ilvl="1" w:tplc="04090019" w:tentative="1">
+      <w:start w:val="1"/>
+      <w:numFmt w:val="lowerLetter"/>
+      <w:lvlText w:val="%2."/>
+      <w:lvlJc w:val="left"/>
+      <w:pPr>
+        <w:ind w:left="1440" w:hanging="360"/>
+      </w:pPr>
+    </w:lvl>
+    <w:lvl w:ilvl="2" w:tplc="0409001B" w:tentative="1">
+      <w:start w:val="1"/>
+      <w:numFmt w:val="lowerRoman"/>
+      <w:lvlText w:val="%3."/>
+      <w:lvlJc w:val="right"/>
+      <w:pPr>
+        <w:ind w:left="2160" w:hanging="180"/>
+      </w:pPr>
+    </w:lvl>
+    <w:lvl w:ilvl="3" w:tplc="0409000F" w:tentative="1">
+      <w:start w:val="1"/>
+      <w:numFmt w:val="decimal"/>
+      <w:lvlText w:val="%4."/>
+      <w:lvlJc w:val="left"/>
+      <w:pPr>
+        <w:ind w:left="2880" w:hanging="360"/>
+      </w:pPr>
+    </w:lvl>
+    <w:lvl w:ilvl="4" w:tplc="04090019" w:tentative="1">
+      <w:start w:val="1"/>
+      <w:numFmt w:val="lowerLetter"/>
+      <w:lvlText w:val="%5."/>
+      <w:lvlJc w:val="left"/>
+      <w:pPr>
+        <w:ind w:left="3600" w:hanging="360"/>
+      </w:pPr>
+    </w:lvl>
+    <w:lvl w:ilvl="5" w:tplc="0409001B" w:tentative="1">
+      <w:start w:val="1"/>
+      <w:numFmt w:val="lowerRoman"/>
+      <w:lvlText w:val="%6."/>
+      <w:lvlJc w:val="right"/>
+      <w:pPr>
+        <w:ind w:left="4320" w:hanging="180"/>
+      </w:pPr>
+    </w:lvl>
+    <w:lvl w:ilvl="6" w:tplc="0409000F" w:tentative="1">
+      <w:start w:val="1"/>
+      <w:numFmt w:val="decimal"/>
+      <w:lvlText w:val="%7."/>
+      <w:lvlJc w:val="left"/>
+      <w:pPr>
+        <w:ind w:left="5040" w:hanging="360"/>
+      </w:pPr>
+    </w:lvl>
+    <w:lvl w:ilvl="7" w:tplc="04090019" w:tentative="1">
+      <w:start w:val="1"/>
+      <w:numFmt w:val="lowerLetter"/>
+      <w:lvlText w:val="%8."/>
+      <w:lvlJc w:val="left"/>
+      <w:pPr>
+        <w:ind w:left="5760" w:hanging="360"/>
+      </w:pPr>
+    </w:lvl>
+    <w:lvl w:ilvl="8" w:tplc="0409001B" w:tentative="1">
+      <w:start w:val="1"/>
+      <w:numFmt w:val="lowerRoman"/>
+      <w:lvlText w:val="%9."/>
+      <w:lvlJc w:val="right"/>
+      <w:pPr>
+        <w:ind w:left="6480" w:hanging="180"/>
+      </w:pPr>
+    </w:lvl>
+  </w:abstractNum>
+  <w:abstractNum w:abstractNumId="6" w15:restartNumberingAfterBreak="0">
+    <w:nsid w:val="4DB966CA"/>
+    <w:multiLevelType w:val="hybridMultilevel"/>
+    <w:tmpl w:val="4BBA8F40"/>
+    <w:lvl w:ilvl="0" w:tplc="04090001">
+      <w:start w:val="1"/>
+      <w:numFmt w:val="bullet"/>
+      <w:lvlText w:val=""/>
+      <w:lvlJc w:val="left"/>
+      <w:pPr>
+        <w:ind w:left="720" w:hanging="360"/>
+      </w:pPr>
+      <w:rPr>
+        <w:rFonts w:ascii="Symbol" w:hAnsi="Symbol" w:hint="default"/>
+      </w:rPr>
+    </w:lvl>
+    <w:lvl w:ilvl="1" w:tplc="04090003" w:tentative="1">
+      <w:start w:val="1"/>
+      <w:numFmt w:val="bullet"/>
+      <w:lvlText w:val="o"/>
+      <w:lvlJc w:val="left"/>
+      <w:pPr>
+        <w:ind w:left="1440" w:hanging="360"/>
+      </w:pPr>
+      <w:rPr>
+        <w:rFonts w:ascii="Courier New" w:hAnsi="Courier New" w:cs="Courier New" w:hint="default"/>
+      </w:rPr>
+    </w:lvl>
+    <w:lvl w:ilvl="2" w:tplc="04090005" w:tentative="1">
+      <w:start w:val="1"/>
+      <w:numFmt w:val="bullet"/>
+      <w:lvlText w:val=""/>
+      <w:lvlJc w:val="left"/>
+      <w:pPr>
+        <w:ind w:left="2160" w:hanging="360"/>
+      </w:pPr>
+      <w:rPr>
+        <w:rFonts w:ascii="Wingdings" w:hAnsi="Wingdings" w:hint="default"/>
+      </w:rPr>
+    </w:lvl>
+    <w:lvl w:ilvl="3" w:tplc="04090001" w:tentative="1">
+      <w:start w:val="1"/>
+      <w:numFmt w:val="bullet"/>
+      <w:lvlText w:val=""/>
+      <w:lvlJc w:val="left"/>
+      <w:pPr>
+        <w:ind w:left="2880" w:hanging="360"/>
+      </w:pPr>
+      <w:rPr>
+        <w:rFonts w:ascii="Symbol" w:hAnsi="Symbol" w:hint="default"/>
+      </w:rPr>
+    </w:lvl>
+    <w:lvl w:ilvl="4" w:tplc="04090003" w:tentative="1">
+      <w:start w:val="1"/>
+      <w:numFmt w:val="bullet"/>
+      <w:lvlText w:val="o"/>
+      <w:lvlJc w:val="left"/>
+      <w:pPr>
+        <w:ind w:left="3600" w:hanging="360"/>
+      </w:pPr>
+      <w:rPr>
+        <w:rFonts w:ascii="Courier New" w:hAnsi="Courier New" w:cs="Courier New" w:hint="default"/>
+      </w:rPr>
+    </w:lvl>
+    <w:lvl w:ilvl="5" w:tplc="04090005" w:tentative="1">
+      <w:start w:val="1"/>
+      <w:numFmt w:val="bullet"/>
+      <w:lvlText w:val=""/>
+      <w:lvlJc w:val="left"/>
+      <w:pPr>
+        <w:ind w:left="4320" w:hanging="360"/>
+      </w:pPr>
+      <w:rPr>
+        <w:rFonts w:ascii="Wingdings" w:hAnsi="Wingdings" w:hint="default"/>
+      </w:rPr>
+    </w:lvl>
+    <w:lvl w:ilvl="6" w:tplc="04090001" w:tentative="1">
+      <w:start w:val="1"/>
+      <w:numFmt w:val="bullet"/>
+      <w:lvlText w:val=""/>
+      <w:lvlJc w:val="left"/>
+      <w:pPr>
+        <w:ind w:left="5040" w:hanging="360"/>
+      </w:pPr>
+      <w:rPr>
+        <w:rFonts w:ascii="Symbol" w:hAnsi="Symbol" w:hint="default"/>
+      </w:rPr>
+    </w:lvl>
+    <w:lvl w:ilvl="7" w:tplc="04090003" w:tentative="1">
+      <w:start w:val="1"/>
+      <w:numFmt w:val="bullet"/>
+      <w:lvlText w:val="o"/>
+      <w:lvlJc w:val="left"/>
+      <w:pPr>
+        <w:ind w:left="5760" w:hanging="360"/>
+      </w:pPr>
+      <w:rPr>
+        <w:rFonts w:ascii="Courier New" w:hAnsi="Courier New" w:cs="Courier New" w:hint="default"/>
+      </w:rPr>
+    </w:lvl>
+    <w:lvl w:ilvl="8" w:tplc="04090005" w:tentative="1">
+      <w:start w:val="1"/>
+      <w:numFmt w:val="bullet"/>
+      <w:lvlText w:val=""/>
+      <w:lvlJc w:val="left"/>
+      <w:pPr>
+        <w:ind w:left="6480" w:hanging="360"/>
+      </w:pPr>
+      <w:rPr>
+        <w:rFonts w:ascii="Wingdings" w:hAnsi="Wingdings" w:hint="default"/>
+      </w:rPr>
+    </w:lvl>
+  </w:abstractNum>
+  <w:abstractNum w:abstractNumId="7" w15:restartNumberingAfterBreak="0">
     <w:nsid w:val="5D90C6E0"/>
     <w:multiLevelType w:val="hybridMultilevel"/>
     <w:tmpl w:val="55FAE93C"/>
@@ -514,14 +1384,412 @@
       </w:pPr>
     </w:lvl>
   </w:abstractNum>
+  <w:abstractNum w:abstractNumId="8" w15:restartNumberingAfterBreak="0">
+    <w:nsid w:val="6D4F362C"/>
+    <w:multiLevelType w:val="hybridMultilevel"/>
+    <w:tmpl w:val="CF522110"/>
+    <w:lvl w:ilvl="0" w:tplc="0409000F">
+      <w:start w:val="1"/>
+      <w:numFmt w:val="decimal"/>
+      <w:lvlText w:val="%1."/>
+      <w:lvlJc w:val="left"/>
+      <w:pPr>
+        <w:ind w:left="720" w:hanging="360"/>
+      </w:pPr>
+      <w:rPr>
+        <w:rFonts w:hint="default"/>
+      </w:rPr>
+    </w:lvl>
+    <w:lvl w:ilvl="1" w:tplc="FFFFFFFF" w:tentative="1">
+      <w:start w:val="1"/>
+      <w:numFmt w:val="bullet"/>
+      <w:lvlText w:val="o"/>
+      <w:lvlJc w:val="left"/>
+      <w:pPr>
+        <w:ind w:left="1440" w:hanging="360"/>
+      </w:pPr>
+      <w:rPr>
+        <w:rFonts w:ascii="Courier New" w:hAnsi="Courier New" w:cs="Courier New" w:hint="default"/>
+      </w:rPr>
+    </w:lvl>
+    <w:lvl w:ilvl="2" w:tplc="FFFFFFFF" w:tentative="1">
+      <w:start w:val="1"/>
+      <w:numFmt w:val="bullet"/>
+      <w:lvlText w:val=""/>
+      <w:lvlJc w:val="left"/>
+      <w:pPr>
+        <w:ind w:left="2160" w:hanging="360"/>
+      </w:pPr>
+      <w:rPr>
+        <w:rFonts w:ascii="Wingdings" w:hAnsi="Wingdings" w:hint="default"/>
+      </w:rPr>
+    </w:lvl>
+    <w:lvl w:ilvl="3" w:tplc="FFFFFFFF" w:tentative="1">
+      <w:start w:val="1"/>
+      <w:numFmt w:val="bullet"/>
+      <w:lvlText w:val=""/>
+      <w:lvlJc w:val="left"/>
+      <w:pPr>
+        <w:ind w:left="2880" w:hanging="360"/>
+      </w:pPr>
+      <w:rPr>
+        <w:rFonts w:ascii="Symbol" w:hAnsi="Symbol" w:hint="default"/>
+      </w:rPr>
+    </w:lvl>
+    <w:lvl w:ilvl="4" w:tplc="FFFFFFFF" w:tentative="1">
+      <w:start w:val="1"/>
+      <w:numFmt w:val="bullet"/>
+      <w:lvlText w:val="o"/>
+      <w:lvlJc w:val="left"/>
+      <w:pPr>
+        <w:ind w:left="3600" w:hanging="360"/>
+      </w:pPr>
+      <w:rPr>
+        <w:rFonts w:ascii="Courier New" w:hAnsi="Courier New" w:cs="Courier New" w:hint="default"/>
+      </w:rPr>
+    </w:lvl>
+    <w:lvl w:ilvl="5" w:tplc="FFFFFFFF" w:tentative="1">
+      <w:start w:val="1"/>
+      <w:numFmt w:val="bullet"/>
+      <w:lvlText w:val=""/>
+      <w:lvlJc w:val="left"/>
+      <w:pPr>
+        <w:ind w:left="4320" w:hanging="360"/>
+      </w:pPr>
+      <w:rPr>
+        <w:rFonts w:ascii="Wingdings" w:hAnsi="Wingdings" w:hint="default"/>
+      </w:rPr>
+    </w:lvl>
+    <w:lvl w:ilvl="6" w:tplc="FFFFFFFF" w:tentative="1">
+      <w:start w:val="1"/>
+      <w:numFmt w:val="bullet"/>
+      <w:lvlText w:val=""/>
+      <w:lvlJc w:val="left"/>
+      <w:pPr>
+        <w:ind w:left="5040" w:hanging="360"/>
+      </w:pPr>
+      <w:rPr>
+        <w:rFonts w:ascii="Symbol" w:hAnsi="Symbol" w:hint="default"/>
+      </w:rPr>
+    </w:lvl>
+    <w:lvl w:ilvl="7" w:tplc="FFFFFFFF" w:tentative="1">
+      <w:start w:val="1"/>
+      <w:numFmt w:val="bullet"/>
+      <w:lvlText w:val="o"/>
+      <w:lvlJc w:val="left"/>
+      <w:pPr>
+        <w:ind w:left="5760" w:hanging="360"/>
+      </w:pPr>
+      <w:rPr>
+        <w:rFonts w:ascii="Courier New" w:hAnsi="Courier New" w:cs="Courier New" w:hint="default"/>
+      </w:rPr>
+    </w:lvl>
+    <w:lvl w:ilvl="8" w:tplc="FFFFFFFF" w:tentative="1">
+      <w:start w:val="1"/>
+      <w:numFmt w:val="bullet"/>
+      <w:lvlText w:val=""/>
+      <w:lvlJc w:val="left"/>
+      <w:pPr>
+        <w:ind w:left="6480" w:hanging="360"/>
+      </w:pPr>
+      <w:rPr>
+        <w:rFonts w:ascii="Wingdings" w:hAnsi="Wingdings" w:hint="default"/>
+      </w:rPr>
+    </w:lvl>
+  </w:abstractNum>
+  <w:abstractNum w:abstractNumId="9" w15:restartNumberingAfterBreak="0">
+    <w:nsid w:val="6EAC02A8"/>
+    <w:multiLevelType w:val="hybridMultilevel"/>
+    <w:tmpl w:val="2500DFAC"/>
+    <w:lvl w:ilvl="0" w:tplc="0409000F">
+      <w:start w:val="1"/>
+      <w:numFmt w:val="decimal"/>
+      <w:lvlText w:val="%1."/>
+      <w:lvlJc w:val="left"/>
+      <w:pPr>
+        <w:ind w:left="720" w:hanging="360"/>
+      </w:pPr>
+    </w:lvl>
+    <w:lvl w:ilvl="1" w:tplc="04090019" w:tentative="1">
+      <w:start w:val="1"/>
+      <w:numFmt w:val="lowerLetter"/>
+      <w:lvlText w:val="%2."/>
+      <w:lvlJc w:val="left"/>
+      <w:pPr>
+        <w:ind w:left="1440" w:hanging="360"/>
+      </w:pPr>
+    </w:lvl>
+    <w:lvl w:ilvl="2" w:tplc="0409001B" w:tentative="1">
+      <w:start w:val="1"/>
+      <w:numFmt w:val="lowerRoman"/>
+      <w:lvlText w:val="%3."/>
+      <w:lvlJc w:val="right"/>
+      <w:pPr>
+        <w:ind w:left="2160" w:hanging="180"/>
+      </w:pPr>
+    </w:lvl>
+    <w:lvl w:ilvl="3" w:tplc="0409000F" w:tentative="1">
+      <w:start w:val="1"/>
+      <w:numFmt w:val="decimal"/>
+      <w:lvlText w:val="%4."/>
+      <w:lvlJc w:val="left"/>
+      <w:pPr>
+        <w:ind w:left="2880" w:hanging="360"/>
+      </w:pPr>
+    </w:lvl>
+    <w:lvl w:ilvl="4" w:tplc="04090019" w:tentative="1">
+      <w:start w:val="1"/>
+      <w:numFmt w:val="lowerLetter"/>
+      <w:lvlText w:val="%5."/>
+      <w:lvlJc w:val="left"/>
+      <w:pPr>
+        <w:ind w:left="3600" w:hanging="360"/>
+      </w:pPr>
+    </w:lvl>
+    <w:lvl w:ilvl="5" w:tplc="0409001B" w:tentative="1">
+      <w:start w:val="1"/>
+      <w:numFmt w:val="lowerRoman"/>
+      <w:lvlText w:val="%6."/>
+      <w:lvlJc w:val="right"/>
+      <w:pPr>
+        <w:ind w:left="4320" w:hanging="180"/>
+      </w:pPr>
+    </w:lvl>
+    <w:lvl w:ilvl="6" w:tplc="0409000F" w:tentative="1">
+      <w:start w:val="1"/>
+      <w:numFmt w:val="decimal"/>
+      <w:lvlText w:val="%7."/>
+      <w:lvlJc w:val="left"/>
+      <w:pPr>
+        <w:ind w:left="5040" w:hanging="360"/>
+      </w:pPr>
+    </w:lvl>
+    <w:lvl w:ilvl="7" w:tplc="04090019" w:tentative="1">
+      <w:start w:val="1"/>
+      <w:numFmt w:val="lowerLetter"/>
+      <w:lvlText w:val="%8."/>
+      <w:lvlJc w:val="left"/>
+      <w:pPr>
+        <w:ind w:left="5760" w:hanging="360"/>
+      </w:pPr>
+    </w:lvl>
+    <w:lvl w:ilvl="8" w:tplc="0409001B" w:tentative="1">
+      <w:start w:val="1"/>
+      <w:numFmt w:val="lowerRoman"/>
+      <w:lvlText w:val="%9."/>
+      <w:lvlJc w:val="right"/>
+      <w:pPr>
+        <w:ind w:left="6480" w:hanging="180"/>
+      </w:pPr>
+    </w:lvl>
+  </w:abstractNum>
+  <w:abstractNum w:abstractNumId="10" w15:restartNumberingAfterBreak="0">
+    <w:nsid w:val="755E759D"/>
+    <w:multiLevelType w:val="hybridMultilevel"/>
+    <w:tmpl w:val="8DB6F0CA"/>
+    <w:lvl w:ilvl="0" w:tplc="0409000F">
+      <w:start w:val="1"/>
+      <w:numFmt w:val="decimal"/>
+      <w:lvlText w:val="%1."/>
+      <w:lvlJc w:val="left"/>
+      <w:pPr>
+        <w:ind w:left="720" w:hanging="360"/>
+      </w:pPr>
+    </w:lvl>
+    <w:lvl w:ilvl="1" w:tplc="04090019" w:tentative="1">
+      <w:start w:val="1"/>
+      <w:numFmt w:val="lowerLetter"/>
+      <w:lvlText w:val="%2."/>
+      <w:lvlJc w:val="left"/>
+      <w:pPr>
+        <w:ind w:left="1440" w:hanging="360"/>
+      </w:pPr>
+    </w:lvl>
+    <w:lvl w:ilvl="2" w:tplc="0409001B" w:tentative="1">
+      <w:start w:val="1"/>
+      <w:numFmt w:val="lowerRoman"/>
+      <w:lvlText w:val="%3."/>
+      <w:lvlJc w:val="right"/>
+      <w:pPr>
+        <w:ind w:left="2160" w:hanging="180"/>
+      </w:pPr>
+    </w:lvl>
+    <w:lvl w:ilvl="3" w:tplc="0409000F" w:tentative="1">
+      <w:start w:val="1"/>
+      <w:numFmt w:val="decimal"/>
+      <w:lvlText w:val="%4."/>
+      <w:lvlJc w:val="left"/>
+      <w:pPr>
+        <w:ind w:left="2880" w:hanging="360"/>
+      </w:pPr>
+    </w:lvl>
+    <w:lvl w:ilvl="4" w:tplc="04090019" w:tentative="1">
+      <w:start w:val="1"/>
+      <w:numFmt w:val="lowerLetter"/>
+      <w:lvlText w:val="%5."/>
+      <w:lvlJc w:val="left"/>
+      <w:pPr>
+        <w:ind w:left="3600" w:hanging="360"/>
+      </w:pPr>
+    </w:lvl>
+    <w:lvl w:ilvl="5" w:tplc="0409001B" w:tentative="1">
+      <w:start w:val="1"/>
+      <w:numFmt w:val="lowerRoman"/>
+      <w:lvlText w:val="%6."/>
+      <w:lvlJc w:val="right"/>
+      <w:pPr>
+        <w:ind w:left="4320" w:hanging="180"/>
+      </w:pPr>
+    </w:lvl>
+    <w:lvl w:ilvl="6" w:tplc="0409000F" w:tentative="1">
+      <w:start w:val="1"/>
+      <w:numFmt w:val="decimal"/>
+      <w:lvlText w:val="%7."/>
+      <w:lvlJc w:val="left"/>
+      <w:pPr>
+        <w:ind w:left="5040" w:hanging="360"/>
+      </w:pPr>
+    </w:lvl>
+    <w:lvl w:ilvl="7" w:tplc="04090019" w:tentative="1">
+      <w:start w:val="1"/>
+      <w:numFmt w:val="lowerLetter"/>
+      <w:lvlText w:val="%8."/>
+      <w:lvlJc w:val="left"/>
+      <w:pPr>
+        <w:ind w:left="5760" w:hanging="360"/>
+      </w:pPr>
+    </w:lvl>
+    <w:lvl w:ilvl="8" w:tplc="0409001B" w:tentative="1">
+      <w:start w:val="1"/>
+      <w:numFmt w:val="lowerRoman"/>
+      <w:lvlText w:val="%9."/>
+      <w:lvlJc w:val="right"/>
+      <w:pPr>
+        <w:ind w:left="6480" w:hanging="180"/>
+      </w:pPr>
+    </w:lvl>
+  </w:abstractNum>
+  <w:abstractNum w:abstractNumId="11" w15:restartNumberingAfterBreak="0">
+    <w:nsid w:val="766F4213"/>
+    <w:multiLevelType w:val="hybridMultilevel"/>
+    <w:tmpl w:val="4E9C3756"/>
+    <w:lvl w:ilvl="0" w:tplc="0409000F">
+      <w:start w:val="1"/>
+      <w:numFmt w:val="decimal"/>
+      <w:lvlText w:val="%1."/>
+      <w:lvlJc w:val="left"/>
+      <w:pPr>
+        <w:ind w:left="720" w:hanging="360"/>
+      </w:pPr>
+    </w:lvl>
+    <w:lvl w:ilvl="1" w:tplc="04090019" w:tentative="1">
+      <w:start w:val="1"/>
+      <w:numFmt w:val="lowerLetter"/>
+      <w:lvlText w:val="%2."/>
+      <w:lvlJc w:val="left"/>
+      <w:pPr>
+        <w:ind w:left="1440" w:hanging="360"/>
+      </w:pPr>
+    </w:lvl>
+    <w:lvl w:ilvl="2" w:tplc="0409001B" w:tentative="1">
+      <w:start w:val="1"/>
+      <w:numFmt w:val="lowerRoman"/>
+      <w:lvlText w:val="%3."/>
+      <w:lvlJc w:val="right"/>
+      <w:pPr>
+        <w:ind w:left="2160" w:hanging="180"/>
+      </w:pPr>
+    </w:lvl>
+    <w:lvl w:ilvl="3" w:tplc="0409000F" w:tentative="1">
+      <w:start w:val="1"/>
+      <w:numFmt w:val="decimal"/>
+      <w:lvlText w:val="%4."/>
+      <w:lvlJc w:val="left"/>
+      <w:pPr>
+        <w:ind w:left="2880" w:hanging="360"/>
+      </w:pPr>
+    </w:lvl>
+    <w:lvl w:ilvl="4" w:tplc="04090019" w:tentative="1">
+      <w:start w:val="1"/>
+      <w:numFmt w:val="lowerLetter"/>
+      <w:lvlText w:val="%5."/>
+      <w:lvlJc w:val="left"/>
+      <w:pPr>
+        <w:ind w:left="3600" w:hanging="360"/>
+      </w:pPr>
+    </w:lvl>
+    <w:lvl w:ilvl="5" w:tplc="0409001B" w:tentative="1">
+      <w:start w:val="1"/>
+      <w:numFmt w:val="lowerRoman"/>
+      <w:lvlText w:val="%6."/>
+      <w:lvlJc w:val="right"/>
+      <w:pPr>
+        <w:ind w:left="4320" w:hanging="180"/>
+      </w:pPr>
+    </w:lvl>
+    <w:lvl w:ilvl="6" w:tplc="0409000F" w:tentative="1">
+      <w:start w:val="1"/>
+      <w:numFmt w:val="decimal"/>
+      <w:lvlText w:val="%7."/>
+      <w:lvlJc w:val="left"/>
+      <w:pPr>
+        <w:ind w:left="5040" w:hanging="360"/>
+      </w:pPr>
+    </w:lvl>
+    <w:lvl w:ilvl="7" w:tplc="04090019" w:tentative="1">
+      <w:start w:val="1"/>
+      <w:numFmt w:val="lowerLetter"/>
+      <w:lvlText w:val="%8."/>
+      <w:lvlJc w:val="left"/>
+      <w:pPr>
+        <w:ind w:left="5760" w:hanging="360"/>
+      </w:pPr>
+    </w:lvl>
+    <w:lvl w:ilvl="8" w:tplc="0409001B" w:tentative="1">
+      <w:start w:val="1"/>
+      <w:numFmt w:val="lowerRoman"/>
+      <w:lvlText w:val="%9."/>
+      <w:lvlJc w:val="right"/>
+      <w:pPr>
+        <w:ind w:left="6480" w:hanging="180"/>
+      </w:pPr>
+    </w:lvl>
+  </w:abstractNum>
   <w:num w:numId="1" w16cid:durableId="450973703">
-    <w:abstractNumId w:val="2"/>
+    <w:abstractNumId w:val="7"/>
   </w:num>
   <w:num w:numId="2" w16cid:durableId="1718968964">
     <w:abstractNumId w:val="0"/>
   </w:num>
   <w:num w:numId="3" w16cid:durableId="1896234100">
+    <w:abstractNumId w:val="4"/>
+  </w:num>
+  <w:num w:numId="4" w16cid:durableId="474109262">
+    <w:abstractNumId w:val="6"/>
+  </w:num>
+  <w:num w:numId="5" w16cid:durableId="1707096273">
+    <w:abstractNumId w:val="8"/>
+  </w:num>
+  <w:num w:numId="6" w16cid:durableId="1848059722">
+    <w:abstractNumId w:val="9"/>
+  </w:num>
+  <w:num w:numId="7" w16cid:durableId="938098571">
+    <w:abstractNumId w:val="10"/>
+  </w:num>
+  <w:num w:numId="8" w16cid:durableId="308822186">
     <w:abstractNumId w:val="1"/>
+  </w:num>
+  <w:num w:numId="9" w16cid:durableId="1685863827">
+    <w:abstractNumId w:val="11"/>
+  </w:num>
+  <w:num w:numId="10" w16cid:durableId="349910970">
+    <w:abstractNumId w:val="3"/>
+  </w:num>
+  <w:num w:numId="11" w16cid:durableId="581722369">
+    <w:abstractNumId w:val="5"/>
+  </w:num>
+  <w:num w:numId="12" w16cid:durableId="421027399">
+    <w:abstractNumId w:val="2"/>
   </w:num>
 </w:numbering>
 </file>

</xml_diff>